<commit_message>
Battle System doc + MOCK UPS
Maybe this will work now lol
</commit_message>
<xml_diff>
--- a/project MARINA - resources/Docs/MARINA FIGHT SYSTEM.docx
+++ b/project MARINA - resources/Docs/MARINA FIGHT SYSTEM.docx
@@ -344,7 +344,13 @@
         <w:spacing w:after="0" w:line="276" w:lineRule="auto"/>
       </w:pPr>
       <w:r>
-        <w:t>Enemies drop money and items. Money can be traded for levels at the Save Station, as well as be used to upgrade weapons, armor, and other items.</w:t>
+        <w:t xml:space="preserve">Enemies drop money and items. Money can be traded for levels at the Save Station, as well as be used to </w:t>
+      </w:r>
+      <w:r>
+        <w:t>buy</w:t>
+      </w:r>
+      <w:r>
+        <w:t xml:space="preserve"> weapons, armor, and other items.</w:t>
       </w:r>
     </w:p>
     <w:p>
@@ -417,6 +423,57 @@
         <w:spacing w:after="0" w:line="276" w:lineRule="auto"/>
       </w:pPr>
       <w:r>
+        <w:rPr>
+          <w:noProof/>
+        </w:rPr>
+        <w:drawing>
+          <wp:inline distT="0" distB="0" distL="0" distR="0" wp14:anchorId="0C15CF41" wp14:editId="1F26CDA0">
+            <wp:extent cx="3429479" cy="1933845"/>
+            <wp:effectExtent l="0" t="0" r="0" b="9525"/>
+            <wp:docPr id="1" name="Picture 1"/>
+            <wp:cNvGraphicFramePr>
+              <a:graphicFrameLocks xmlns:a="http://schemas.openxmlformats.org/drawingml/2006/main" noChangeAspect="1"/>
+            </wp:cNvGraphicFramePr>
+            <a:graphic xmlns:a="http://schemas.openxmlformats.org/drawingml/2006/main">
+              <a:graphicData uri="http://schemas.openxmlformats.org/drawingml/2006/picture">
+                <pic:pic xmlns:pic="http://schemas.openxmlformats.org/drawingml/2006/picture">
+                  <pic:nvPicPr>
+                    <pic:cNvPr id="1" name="01 entry.png"/>
+                    <pic:cNvPicPr/>
+                  </pic:nvPicPr>
+                  <pic:blipFill>
+                    <a:blip r:embed="rId4">
+                      <a:extLst>
+                        <a:ext uri="{28A0092B-C50C-407E-A947-70E740481C1C}">
+                          <a14:useLocalDpi xmlns:a14="http://schemas.microsoft.com/office/drawing/2010/main" val="0"/>
+                        </a:ext>
+                      </a:extLst>
+                    </a:blip>
+                    <a:stretch>
+                      <a:fillRect/>
+                    </a:stretch>
+                  </pic:blipFill>
+                  <pic:spPr>
+                    <a:xfrm>
+                      <a:off x="0" y="0"/>
+                      <a:ext cx="3429479" cy="1933845"/>
+                    </a:xfrm>
+                    <a:prstGeom prst="rect">
+                      <a:avLst/>
+                    </a:prstGeom>
+                  </pic:spPr>
+                </pic:pic>
+              </a:graphicData>
+            </a:graphic>
+          </wp:inline>
+        </w:drawing>
+      </w:r>
+    </w:p>
+    <w:p>
+      <w:pPr>
+        <w:spacing w:after="0" w:line="276" w:lineRule="auto"/>
+      </w:pPr>
+      <w:r>
         <w:t>Action Bars start filling</w:t>
       </w:r>
     </w:p>
@@ -425,6 +482,58 @@
         <w:spacing w:after="0" w:line="276" w:lineRule="auto"/>
       </w:pPr>
       <w:r>
+        <w:rPr>
+          <w:noProof/>
+        </w:rPr>
+        <w:lastRenderedPageBreak/>
+        <w:drawing>
+          <wp:inline distT="0" distB="0" distL="0" distR="0" wp14:anchorId="17416B4F" wp14:editId="2A82E37E">
+            <wp:extent cx="3429479" cy="1933845"/>
+            <wp:effectExtent l="0" t="0" r="0" b="9525"/>
+            <wp:docPr id="2" name="Picture 2"/>
+            <wp:cNvGraphicFramePr>
+              <a:graphicFrameLocks xmlns:a="http://schemas.openxmlformats.org/drawingml/2006/main" noChangeAspect="1"/>
+            </wp:cNvGraphicFramePr>
+            <a:graphic xmlns:a="http://schemas.openxmlformats.org/drawingml/2006/main">
+              <a:graphicData uri="http://schemas.openxmlformats.org/drawingml/2006/picture">
+                <pic:pic xmlns:pic="http://schemas.openxmlformats.org/drawingml/2006/picture">
+                  <pic:nvPicPr>
+                    <pic:cNvPr id="2" name="02 begin.png"/>
+                    <pic:cNvPicPr/>
+                  </pic:nvPicPr>
+                  <pic:blipFill>
+                    <a:blip r:embed="rId5">
+                      <a:extLst>
+                        <a:ext uri="{28A0092B-C50C-407E-A947-70E740481C1C}">
+                          <a14:useLocalDpi xmlns:a14="http://schemas.microsoft.com/office/drawing/2010/main" val="0"/>
+                        </a:ext>
+                      </a:extLst>
+                    </a:blip>
+                    <a:stretch>
+                      <a:fillRect/>
+                    </a:stretch>
+                  </pic:blipFill>
+                  <pic:spPr>
+                    <a:xfrm>
+                      <a:off x="0" y="0"/>
+                      <a:ext cx="3429479" cy="1933845"/>
+                    </a:xfrm>
+                    <a:prstGeom prst="rect">
+                      <a:avLst/>
+                    </a:prstGeom>
+                  </pic:spPr>
+                </pic:pic>
+              </a:graphicData>
+            </a:graphic>
+          </wp:inline>
+        </w:drawing>
+      </w:r>
+    </w:p>
+    <w:p>
+      <w:pPr>
+        <w:spacing w:after="0" w:line="276" w:lineRule="auto"/>
+      </w:pPr>
+      <w:r>
         <w:t>A character may take an action whenever the bar fills itself</w:t>
       </w:r>
       <w:r>
@@ -438,6 +547,63 @@
       <w:r>
         <w:t>When only one character is able to attack, jump to them</w:t>
       </w:r>
+      <w:r>
+        <w:t xml:space="preserve"> (selected char denoted  by raised icon)</w:t>
+      </w:r>
+    </w:p>
+    <w:p>
+      <w:pPr>
+        <w:tabs>
+          <w:tab w:val="left" w:pos="2949"/>
+        </w:tabs>
+        <w:spacing w:after="0" w:line="276" w:lineRule="auto"/>
+      </w:pPr>
+      <w:r>
+        <w:rPr>
+          <w:noProof/>
+        </w:rPr>
+        <w:drawing>
+          <wp:inline distT="0" distB="0" distL="0" distR="0" wp14:anchorId="5B40F0E9" wp14:editId="73788F52">
+            <wp:extent cx="3429479" cy="1933845"/>
+            <wp:effectExtent l="0" t="0" r="0" b="9525"/>
+            <wp:docPr id="3" name="Picture 3"/>
+            <wp:cNvGraphicFramePr>
+              <a:graphicFrameLocks xmlns:a="http://schemas.openxmlformats.org/drawingml/2006/main" noChangeAspect="1"/>
+            </wp:cNvGraphicFramePr>
+            <a:graphic xmlns:a="http://schemas.openxmlformats.org/drawingml/2006/main">
+              <a:graphicData uri="http://schemas.openxmlformats.org/drawingml/2006/picture">
+                <pic:pic xmlns:pic="http://schemas.openxmlformats.org/drawingml/2006/picture">
+                  <pic:nvPicPr>
+                    <pic:cNvPr id="3" name="03 action.png"/>
+                    <pic:cNvPicPr/>
+                  </pic:nvPicPr>
+                  <pic:blipFill>
+                    <a:blip r:embed="rId6">
+                      <a:extLst>
+                        <a:ext uri="{28A0092B-C50C-407E-A947-70E740481C1C}">
+                          <a14:useLocalDpi xmlns:a14="http://schemas.microsoft.com/office/drawing/2010/main" val="0"/>
+                        </a:ext>
+                      </a:extLst>
+                    </a:blip>
+                    <a:stretch>
+                      <a:fillRect/>
+                    </a:stretch>
+                  </pic:blipFill>
+                  <pic:spPr>
+                    <a:xfrm>
+                      <a:off x="0" y="0"/>
+                      <a:ext cx="3429479" cy="1933845"/>
+                    </a:xfrm>
+                    <a:prstGeom prst="rect">
+                      <a:avLst/>
+                    </a:prstGeom>
+                  </pic:spPr>
+                </pic:pic>
+              </a:graphicData>
+            </a:graphic>
+          </wp:inline>
+        </w:drawing>
+      </w:r>
     </w:p>
     <w:p>
       <w:pPr>
@@ -468,6 +634,57 @@
         <w:spacing w:after="0" w:line="276" w:lineRule="auto"/>
       </w:pPr>
       <w:r>
+        <w:rPr>
+          <w:noProof/>
+        </w:rPr>
+        <w:drawing>
+          <wp:inline distT="0" distB="0" distL="0" distR="0" wp14:anchorId="295667B3" wp14:editId="7E9C520A">
+            <wp:extent cx="3429479" cy="1933845"/>
+            <wp:effectExtent l="0" t="0" r="0" b="9525"/>
+            <wp:docPr id="4" name="Picture 4"/>
+            <wp:cNvGraphicFramePr>
+              <a:graphicFrameLocks xmlns:a="http://schemas.openxmlformats.org/drawingml/2006/main" noChangeAspect="1"/>
+            </wp:cNvGraphicFramePr>
+            <a:graphic xmlns:a="http://schemas.openxmlformats.org/drawingml/2006/main">
+              <a:graphicData uri="http://schemas.openxmlformats.org/drawingml/2006/picture">
+                <pic:pic xmlns:pic="http://schemas.openxmlformats.org/drawingml/2006/picture">
+                  <pic:nvPicPr>
+                    <pic:cNvPr id="4" name="16 enemy defeat.png"/>
+                    <pic:cNvPicPr/>
+                  </pic:nvPicPr>
+                  <pic:blipFill>
+                    <a:blip r:embed="rId7">
+                      <a:extLst>
+                        <a:ext uri="{28A0092B-C50C-407E-A947-70E740481C1C}">
+                          <a14:useLocalDpi xmlns:a14="http://schemas.microsoft.com/office/drawing/2010/main" val="0"/>
+                        </a:ext>
+                      </a:extLst>
+                    </a:blip>
+                    <a:stretch>
+                      <a:fillRect/>
+                    </a:stretch>
+                  </pic:blipFill>
+                  <pic:spPr>
+                    <a:xfrm>
+                      <a:off x="0" y="0"/>
+                      <a:ext cx="3429479" cy="1933845"/>
+                    </a:xfrm>
+                    <a:prstGeom prst="rect">
+                      <a:avLst/>
+                    </a:prstGeom>
+                  </pic:spPr>
+                </pic:pic>
+              </a:graphicData>
+            </a:graphic>
+          </wp:inline>
+        </w:drawing>
+      </w:r>
+    </w:p>
+    <w:p>
+      <w:pPr>
+        <w:spacing w:after="0" w:line="276" w:lineRule="auto"/>
+      </w:pPr>
+      <w:r>
         <w:t>Repeat until all characters are defeated on either side</w:t>
       </w:r>
     </w:p>
@@ -500,6 +717,58 @@
         <w:spacing w:after="0" w:line="276" w:lineRule="auto"/>
       </w:pPr>
       <w:r>
+        <w:rPr>
+          <w:noProof/>
+        </w:rPr>
+        <w:lastRenderedPageBreak/>
+        <w:drawing>
+          <wp:inline distT="0" distB="0" distL="0" distR="0" wp14:anchorId="30CD8F12" wp14:editId="770FAF74">
+            <wp:extent cx="3429479" cy="1933845"/>
+            <wp:effectExtent l="0" t="0" r="0" b="9525"/>
+            <wp:docPr id="5" name="Picture 5"/>
+            <wp:cNvGraphicFramePr>
+              <a:graphicFrameLocks xmlns:a="http://schemas.openxmlformats.org/drawingml/2006/main" noChangeAspect="1"/>
+            </wp:cNvGraphicFramePr>
+            <a:graphic xmlns:a="http://schemas.openxmlformats.org/drawingml/2006/main">
+              <a:graphicData uri="http://schemas.openxmlformats.org/drawingml/2006/picture">
+                <pic:pic xmlns:pic="http://schemas.openxmlformats.org/drawingml/2006/picture">
+                  <pic:nvPicPr>
+                    <pic:cNvPr id="5" name="17 you won.png"/>
+                    <pic:cNvPicPr/>
+                  </pic:nvPicPr>
+                  <pic:blipFill>
+                    <a:blip r:embed="rId8">
+                      <a:extLst>
+                        <a:ext uri="{28A0092B-C50C-407E-A947-70E740481C1C}">
+                          <a14:useLocalDpi xmlns:a14="http://schemas.microsoft.com/office/drawing/2010/main" val="0"/>
+                        </a:ext>
+                      </a:extLst>
+                    </a:blip>
+                    <a:stretch>
+                      <a:fillRect/>
+                    </a:stretch>
+                  </pic:blipFill>
+                  <pic:spPr>
+                    <a:xfrm>
+                      <a:off x="0" y="0"/>
+                      <a:ext cx="3429479" cy="1933845"/>
+                    </a:xfrm>
+                    <a:prstGeom prst="rect">
+                      <a:avLst/>
+                    </a:prstGeom>
+                  </pic:spPr>
+                </pic:pic>
+              </a:graphicData>
+            </a:graphic>
+          </wp:inline>
+        </w:drawing>
+      </w:r>
+    </w:p>
+    <w:p>
+      <w:pPr>
+        <w:spacing w:after="0" w:line="276" w:lineRule="auto"/>
+      </w:pPr>
+      <w:r>
         <w:t>IF ALL PLAYERS DEFEATED</w:t>
       </w:r>
     </w:p>
@@ -542,16 +811,1058 @@
       <w:r>
         <w:t>’</w:t>
       </w:r>
+      <w:r>
+        <w:t xml:space="preserve"> Action Bars pause when examining a menu</w:t>
+      </w:r>
+    </w:p>
+    <w:p>
+      <w:pPr>
+        <w:spacing w:after="0" w:line="276" w:lineRule="auto"/>
+      </w:pPr>
+    </w:p>
+    <w:p>
+      <w:pPr>
+        <w:spacing w:after="0" w:line="276" w:lineRule="auto"/>
+      </w:pPr>
+      <w:r>
+        <w:t>ACTIONS</w:t>
+      </w:r>
+    </w:p>
+    <w:p>
+      <w:pPr>
+        <w:spacing w:after="0" w:line="276" w:lineRule="auto"/>
+      </w:pPr>
+      <w:r>
+        <w:t>Fight!</w:t>
+      </w:r>
+    </w:p>
+    <w:p>
+      <w:pPr>
+        <w:spacing w:after="0" w:line="276" w:lineRule="auto"/>
+      </w:pPr>
+      <w:r>
+        <w:tab/>
+      </w:r>
+      <w:r>
+        <w:t>Press Z to Fight!</w:t>
+      </w:r>
+    </w:p>
+    <w:p>
+      <w:pPr>
+        <w:spacing w:after="0" w:line="276" w:lineRule="auto"/>
+        <w:ind w:firstLine="720"/>
+      </w:pPr>
+      <w:r>
+        <w:t xml:space="preserve">Choose a target and then </w:t>
+      </w:r>
+      <w:r>
+        <w:t>attack w/ your weapon, damage based on ATK stat</w:t>
+      </w:r>
+    </w:p>
+    <w:p>
+      <w:pPr>
+        <w:spacing w:after="0" w:line="276" w:lineRule="auto"/>
+      </w:pPr>
+      <w:r>
+        <w:tab/>
+        <w:t>Gruss’s tentacles deal damage to all enemies at once (too bad his ATK sucks)</w:t>
+      </w:r>
+    </w:p>
+    <w:p>
+      <w:pPr>
+        <w:spacing w:after="0" w:line="276" w:lineRule="auto"/>
+      </w:pPr>
+      <w:r>
+        <w:rPr>
+          <w:noProof/>
+        </w:rPr>
+        <w:drawing>
+          <wp:inline distT="0" distB="0" distL="0" distR="0" wp14:anchorId="5DE7A9AF" wp14:editId="22C8C3E3">
+            <wp:extent cx="3429479" cy="1933845"/>
+            <wp:effectExtent l="0" t="0" r="0" b="9525"/>
+            <wp:docPr id="6" name="Picture 6"/>
+            <wp:cNvGraphicFramePr>
+              <a:graphicFrameLocks xmlns:a="http://schemas.openxmlformats.org/drawingml/2006/main" noChangeAspect="1"/>
+            </wp:cNvGraphicFramePr>
+            <a:graphic xmlns:a="http://schemas.openxmlformats.org/drawingml/2006/main">
+              <a:graphicData uri="http://schemas.openxmlformats.org/drawingml/2006/picture">
+                <pic:pic xmlns:pic="http://schemas.openxmlformats.org/drawingml/2006/picture">
+                  <pic:nvPicPr>
+                    <pic:cNvPr id="6" name="04 fight - target.png"/>
+                    <pic:cNvPicPr/>
+                  </pic:nvPicPr>
+                  <pic:blipFill>
+                    <a:blip r:embed="rId9">
+                      <a:extLst>
+                        <a:ext uri="{28A0092B-C50C-407E-A947-70E740481C1C}">
+                          <a14:useLocalDpi xmlns:a14="http://schemas.microsoft.com/office/drawing/2010/main" val="0"/>
+                        </a:ext>
+                      </a:extLst>
+                    </a:blip>
+                    <a:stretch>
+                      <a:fillRect/>
+                    </a:stretch>
+                  </pic:blipFill>
+                  <pic:spPr>
+                    <a:xfrm>
+                      <a:off x="0" y="0"/>
+                      <a:ext cx="3429479" cy="1933845"/>
+                    </a:xfrm>
+                    <a:prstGeom prst="rect">
+                      <a:avLst/>
+                    </a:prstGeom>
+                  </pic:spPr>
+                </pic:pic>
+              </a:graphicData>
+            </a:graphic>
+          </wp:inline>
+        </w:drawing>
+      </w:r>
+    </w:p>
+    <w:p>
+      <w:pPr>
+        <w:spacing w:after="0" w:line="276" w:lineRule="auto"/>
+      </w:pPr>
+      <w:r>
+        <w:rPr>
+          <w:noProof/>
+        </w:rPr>
+        <w:lastRenderedPageBreak/>
+        <w:drawing>
+          <wp:inline distT="0" distB="0" distL="0" distR="0" wp14:anchorId="3D937764" wp14:editId="6A420D9E">
+            <wp:extent cx="3429479" cy="1933845"/>
+            <wp:effectExtent l="0" t="0" r="0" b="9525"/>
+            <wp:docPr id="7" name="Picture 7"/>
+            <wp:cNvGraphicFramePr>
+              <a:graphicFrameLocks xmlns:a="http://schemas.openxmlformats.org/drawingml/2006/main" noChangeAspect="1"/>
+            </wp:cNvGraphicFramePr>
+            <a:graphic xmlns:a="http://schemas.openxmlformats.org/drawingml/2006/main">
+              <a:graphicData uri="http://schemas.openxmlformats.org/drawingml/2006/picture">
+                <pic:pic xmlns:pic="http://schemas.openxmlformats.org/drawingml/2006/picture">
+                  <pic:nvPicPr>
+                    <pic:cNvPr id="7" name="05 fight - attack.png"/>
+                    <pic:cNvPicPr/>
+                  </pic:nvPicPr>
+                  <pic:blipFill>
+                    <a:blip r:embed="rId10">
+                      <a:extLst>
+                        <a:ext uri="{28A0092B-C50C-407E-A947-70E740481C1C}">
+                          <a14:useLocalDpi xmlns:a14="http://schemas.microsoft.com/office/drawing/2010/main" val="0"/>
+                        </a:ext>
+                      </a:extLst>
+                    </a:blip>
+                    <a:stretch>
+                      <a:fillRect/>
+                    </a:stretch>
+                  </pic:blipFill>
+                  <pic:spPr>
+                    <a:xfrm>
+                      <a:off x="0" y="0"/>
+                      <a:ext cx="3429479" cy="1933845"/>
+                    </a:xfrm>
+                    <a:prstGeom prst="rect">
+                      <a:avLst/>
+                    </a:prstGeom>
+                  </pic:spPr>
+                </pic:pic>
+              </a:graphicData>
+            </a:graphic>
+          </wp:inline>
+        </w:drawing>
+      </w:r>
+    </w:p>
+    <w:p>
+      <w:pPr>
+        <w:spacing w:after="0" w:line="276" w:lineRule="auto"/>
+      </w:pPr>
+    </w:p>
+    <w:p>
+      <w:pPr>
+        <w:spacing w:after="0" w:line="276" w:lineRule="auto"/>
+      </w:pPr>
+      <w:r>
+        <w:t>Spells!</w:t>
+      </w:r>
+    </w:p>
+    <w:p>
+      <w:pPr>
+        <w:spacing w:after="0" w:line="276" w:lineRule="auto"/>
+      </w:pPr>
+      <w:r>
+        <w:tab/>
+        <w:t>Press X to use a Spell!</w:t>
+      </w:r>
+    </w:p>
+    <w:p>
+      <w:pPr>
+        <w:spacing w:after="0" w:line="276" w:lineRule="auto"/>
+      </w:pPr>
+      <w:r>
+        <w:tab/>
+        <w:t>Opens a menu of all known spells</w:t>
+      </w:r>
+    </w:p>
+    <w:p>
+      <w:pPr>
+        <w:spacing w:after="0" w:line="276" w:lineRule="auto"/>
+        <w:ind w:firstLine="720"/>
+      </w:pPr>
+      <w:r>
+        <w:t>Choose one, and then select a target, if necessary. Animation plays.</w:t>
+      </w:r>
+    </w:p>
+    <w:p>
+      <w:pPr>
+        <w:spacing w:after="0" w:line="276" w:lineRule="auto"/>
+        <w:ind w:firstLine="720"/>
+      </w:pPr>
+      <w:r>
+        <w:t>Damage based on M. ATK and MIND stat I think lmao</w:t>
+      </w:r>
+    </w:p>
+    <w:p>
+      <w:pPr>
+        <w:spacing w:after="0" w:line="276" w:lineRule="auto"/>
+      </w:pPr>
+      <w:r>
+        <w:rPr>
+          <w:noProof/>
+        </w:rPr>
+        <w:drawing>
+          <wp:inline distT="0" distB="0" distL="0" distR="0" wp14:anchorId="24CD1391" wp14:editId="57D16A24">
+            <wp:extent cx="3429479" cy="1933845"/>
+            <wp:effectExtent l="0" t="0" r="0" b="9525"/>
+            <wp:docPr id="8" name="Picture 8"/>
+            <wp:cNvGraphicFramePr>
+              <a:graphicFrameLocks xmlns:a="http://schemas.openxmlformats.org/drawingml/2006/main" noChangeAspect="1"/>
+            </wp:cNvGraphicFramePr>
+            <a:graphic xmlns:a="http://schemas.openxmlformats.org/drawingml/2006/main">
+              <a:graphicData uri="http://schemas.openxmlformats.org/drawingml/2006/picture">
+                <pic:pic xmlns:pic="http://schemas.openxmlformats.org/drawingml/2006/picture">
+                  <pic:nvPicPr>
+                    <pic:cNvPr id="8" name="06 spells - choose.png"/>
+                    <pic:cNvPicPr/>
+                  </pic:nvPicPr>
+                  <pic:blipFill>
+                    <a:blip r:embed="rId11">
+                      <a:extLst>
+                        <a:ext uri="{28A0092B-C50C-407E-A947-70E740481C1C}">
+                          <a14:useLocalDpi xmlns:a14="http://schemas.microsoft.com/office/drawing/2010/main" val="0"/>
+                        </a:ext>
+                      </a:extLst>
+                    </a:blip>
+                    <a:stretch>
+                      <a:fillRect/>
+                    </a:stretch>
+                  </pic:blipFill>
+                  <pic:spPr>
+                    <a:xfrm>
+                      <a:off x="0" y="0"/>
+                      <a:ext cx="3429479" cy="1933845"/>
+                    </a:xfrm>
+                    <a:prstGeom prst="rect">
+                      <a:avLst/>
+                    </a:prstGeom>
+                  </pic:spPr>
+                </pic:pic>
+              </a:graphicData>
+            </a:graphic>
+          </wp:inline>
+        </w:drawing>
+      </w:r>
+    </w:p>
+    <w:p>
+      <w:pPr>
+        <w:spacing w:after="0" w:line="276" w:lineRule="auto"/>
+      </w:pPr>
+      <w:r>
+        <w:rPr>
+          <w:noProof/>
+        </w:rPr>
+        <w:drawing>
+          <wp:inline distT="0" distB="0" distL="0" distR="0" wp14:anchorId="72AAD666" wp14:editId="72B9B158">
+            <wp:extent cx="3429479" cy="1933845"/>
+            <wp:effectExtent l="0" t="0" r="0" b="9525"/>
+            <wp:docPr id="9" name="Picture 9"/>
+            <wp:cNvGraphicFramePr>
+              <a:graphicFrameLocks xmlns:a="http://schemas.openxmlformats.org/drawingml/2006/main" noChangeAspect="1"/>
+            </wp:cNvGraphicFramePr>
+            <a:graphic xmlns:a="http://schemas.openxmlformats.org/drawingml/2006/main">
+              <a:graphicData uri="http://schemas.openxmlformats.org/drawingml/2006/picture">
+                <pic:pic xmlns:pic="http://schemas.openxmlformats.org/drawingml/2006/picture">
+                  <pic:nvPicPr>
+                    <pic:cNvPr id="9" name="07 spells - target.png"/>
+                    <pic:cNvPicPr/>
+                  </pic:nvPicPr>
+                  <pic:blipFill>
+                    <a:blip r:embed="rId12">
+                      <a:extLst>
+                        <a:ext uri="{28A0092B-C50C-407E-A947-70E740481C1C}">
+                          <a14:useLocalDpi xmlns:a14="http://schemas.microsoft.com/office/drawing/2010/main" val="0"/>
+                        </a:ext>
+                      </a:extLst>
+                    </a:blip>
+                    <a:stretch>
+                      <a:fillRect/>
+                    </a:stretch>
+                  </pic:blipFill>
+                  <pic:spPr>
+                    <a:xfrm>
+                      <a:off x="0" y="0"/>
+                      <a:ext cx="3429479" cy="1933845"/>
+                    </a:xfrm>
+                    <a:prstGeom prst="rect">
+                      <a:avLst/>
+                    </a:prstGeom>
+                  </pic:spPr>
+                </pic:pic>
+              </a:graphicData>
+            </a:graphic>
+          </wp:inline>
+        </w:drawing>
+      </w:r>
+    </w:p>
+    <w:p>
+      <w:pPr>
+        <w:spacing w:after="0" w:line="276" w:lineRule="auto"/>
+      </w:pPr>
+      <w:r>
+        <w:rPr>
+          <w:noProof/>
+        </w:rPr>
+        <w:lastRenderedPageBreak/>
+        <w:drawing>
+          <wp:inline distT="0" distB="0" distL="0" distR="0" wp14:anchorId="4A80A2BD" wp14:editId="13D8BE9A">
+            <wp:extent cx="3429479" cy="1933845"/>
+            <wp:effectExtent l="0" t="0" r="0" b="9525"/>
+            <wp:docPr id="10" name="Picture 10"/>
+            <wp:cNvGraphicFramePr>
+              <a:graphicFrameLocks xmlns:a="http://schemas.openxmlformats.org/drawingml/2006/main" noChangeAspect="1"/>
+            </wp:cNvGraphicFramePr>
+            <a:graphic xmlns:a="http://schemas.openxmlformats.org/drawingml/2006/main">
+              <a:graphicData uri="http://schemas.openxmlformats.org/drawingml/2006/picture">
+                <pic:pic xmlns:pic="http://schemas.openxmlformats.org/drawingml/2006/picture">
+                  <pic:nvPicPr>
+                    <pic:cNvPr id="10" name="08 spells - cast.png"/>
+                    <pic:cNvPicPr/>
+                  </pic:nvPicPr>
+                  <pic:blipFill>
+                    <a:blip r:embed="rId13">
+                      <a:extLst>
+                        <a:ext uri="{28A0092B-C50C-407E-A947-70E740481C1C}">
+                          <a14:useLocalDpi xmlns:a14="http://schemas.microsoft.com/office/drawing/2010/main" val="0"/>
+                        </a:ext>
+                      </a:extLst>
+                    </a:blip>
+                    <a:stretch>
+                      <a:fillRect/>
+                    </a:stretch>
+                  </pic:blipFill>
+                  <pic:spPr>
+                    <a:xfrm>
+                      <a:off x="0" y="0"/>
+                      <a:ext cx="3429479" cy="1933845"/>
+                    </a:xfrm>
+                    <a:prstGeom prst="rect">
+                      <a:avLst/>
+                    </a:prstGeom>
+                  </pic:spPr>
+                </pic:pic>
+              </a:graphicData>
+            </a:graphic>
+          </wp:inline>
+        </w:drawing>
+      </w:r>
+    </w:p>
+    <w:p>
+      <w:pPr>
+        <w:spacing w:after="0" w:line="276" w:lineRule="auto"/>
+      </w:pPr>
+    </w:p>
+    <w:p>
+      <w:pPr>
+        <w:spacing w:after="0" w:line="276" w:lineRule="auto"/>
+      </w:pPr>
+      <w:r>
+        <w:t>Goods!</w:t>
+      </w:r>
+    </w:p>
+    <w:p>
+      <w:pPr>
+        <w:spacing w:after="0" w:line="276" w:lineRule="auto"/>
+      </w:pPr>
+      <w:r>
+        <w:tab/>
+      </w:r>
+      <w:r>
+        <w:t>Press C to use items!</w:t>
+      </w:r>
+    </w:p>
+    <w:p>
+      <w:pPr>
+        <w:spacing w:after="0" w:line="276" w:lineRule="auto"/>
+        <w:ind w:firstLine="720"/>
+      </w:pPr>
+      <w:r>
+        <w:t>Look at and use some items! Each character can carry nine different kinds of items</w:t>
+      </w:r>
+    </w:p>
+    <w:p>
+      <w:pPr>
+        <w:spacing w:after="0" w:line="276" w:lineRule="auto"/>
+        <w:ind w:firstLine="720"/>
+      </w:pPr>
+      <w:r>
+        <w:t>Choose a target for the item! Party for healing items or enemies for one-shot weapons</w:t>
+      </w:r>
+    </w:p>
+    <w:p>
+      <w:pPr>
+        <w:spacing w:after="0" w:line="276" w:lineRule="auto"/>
+      </w:pPr>
+      <w:r>
+        <w:rPr>
+          <w:noProof/>
+        </w:rPr>
+        <w:drawing>
+          <wp:inline distT="0" distB="0" distL="0" distR="0" wp14:anchorId="7D244609" wp14:editId="40CA5D7B">
+            <wp:extent cx="3429479" cy="1933845"/>
+            <wp:effectExtent l="0" t="0" r="0" b="9525"/>
+            <wp:docPr id="11" name="Picture 11"/>
+            <wp:cNvGraphicFramePr>
+              <a:graphicFrameLocks xmlns:a="http://schemas.openxmlformats.org/drawingml/2006/main" noChangeAspect="1"/>
+            </wp:cNvGraphicFramePr>
+            <a:graphic xmlns:a="http://schemas.openxmlformats.org/drawingml/2006/main">
+              <a:graphicData uri="http://schemas.openxmlformats.org/drawingml/2006/picture">
+                <pic:pic xmlns:pic="http://schemas.openxmlformats.org/drawingml/2006/picture">
+                  <pic:nvPicPr>
+                    <pic:cNvPr id="11" name="09 goods - choose.png"/>
+                    <pic:cNvPicPr/>
+                  </pic:nvPicPr>
+                  <pic:blipFill>
+                    <a:blip r:embed="rId14">
+                      <a:extLst>
+                        <a:ext uri="{28A0092B-C50C-407E-A947-70E740481C1C}">
+                          <a14:useLocalDpi xmlns:a14="http://schemas.microsoft.com/office/drawing/2010/main" val="0"/>
+                        </a:ext>
+                      </a:extLst>
+                    </a:blip>
+                    <a:stretch>
+                      <a:fillRect/>
+                    </a:stretch>
+                  </pic:blipFill>
+                  <pic:spPr>
+                    <a:xfrm>
+                      <a:off x="0" y="0"/>
+                      <a:ext cx="3429479" cy="1933845"/>
+                    </a:xfrm>
+                    <a:prstGeom prst="rect">
+                      <a:avLst/>
+                    </a:prstGeom>
+                  </pic:spPr>
+                </pic:pic>
+              </a:graphicData>
+            </a:graphic>
+          </wp:inline>
+        </w:drawing>
+      </w:r>
+    </w:p>
+    <w:p>
+      <w:pPr>
+        <w:spacing w:after="0" w:line="276" w:lineRule="auto"/>
+      </w:pPr>
+      <w:r>
+        <w:rPr>
+          <w:noProof/>
+        </w:rPr>
+        <w:drawing>
+          <wp:inline distT="0" distB="0" distL="0" distR="0" wp14:anchorId="58EDFC17" wp14:editId="28FDCE88">
+            <wp:extent cx="3429479" cy="1933845"/>
+            <wp:effectExtent l="0" t="0" r="0" b="9525"/>
+            <wp:docPr id="12" name="Picture 12"/>
+            <wp:cNvGraphicFramePr>
+              <a:graphicFrameLocks xmlns:a="http://schemas.openxmlformats.org/drawingml/2006/main" noChangeAspect="1"/>
+            </wp:cNvGraphicFramePr>
+            <a:graphic xmlns:a="http://schemas.openxmlformats.org/drawingml/2006/main">
+              <a:graphicData uri="http://schemas.openxmlformats.org/drawingml/2006/picture">
+                <pic:pic xmlns:pic="http://schemas.openxmlformats.org/drawingml/2006/picture">
+                  <pic:nvPicPr>
+                    <pic:cNvPr id="12" name="10 goods -target.png"/>
+                    <pic:cNvPicPr/>
+                  </pic:nvPicPr>
+                  <pic:blipFill>
+                    <a:blip r:embed="rId15">
+                      <a:extLst>
+                        <a:ext uri="{28A0092B-C50C-407E-A947-70E740481C1C}">
+                          <a14:useLocalDpi xmlns:a14="http://schemas.microsoft.com/office/drawing/2010/main" val="0"/>
+                        </a:ext>
+                      </a:extLst>
+                    </a:blip>
+                    <a:stretch>
+                      <a:fillRect/>
+                    </a:stretch>
+                  </pic:blipFill>
+                  <pic:spPr>
+                    <a:xfrm>
+                      <a:off x="0" y="0"/>
+                      <a:ext cx="3429479" cy="1933845"/>
+                    </a:xfrm>
+                    <a:prstGeom prst="rect">
+                      <a:avLst/>
+                    </a:prstGeom>
+                  </pic:spPr>
+                </pic:pic>
+              </a:graphicData>
+            </a:graphic>
+          </wp:inline>
+        </w:drawing>
+      </w:r>
+    </w:p>
+    <w:p>
+      <w:pPr>
+        <w:spacing w:after="0" w:line="276" w:lineRule="auto"/>
+      </w:pPr>
+      <w:r>
+        <w:rPr>
+          <w:noProof/>
+        </w:rPr>
+        <w:lastRenderedPageBreak/>
+        <w:drawing>
+          <wp:inline distT="0" distB="0" distL="0" distR="0" wp14:anchorId="2D032DA2" wp14:editId="52016EB5">
+            <wp:extent cx="3429479" cy="1933845"/>
+            <wp:effectExtent l="0" t="0" r="0" b="9525"/>
+            <wp:docPr id="13" name="Picture 13"/>
+            <wp:cNvGraphicFramePr>
+              <a:graphicFrameLocks xmlns:a="http://schemas.openxmlformats.org/drawingml/2006/main" noChangeAspect="1"/>
+            </wp:cNvGraphicFramePr>
+            <a:graphic xmlns:a="http://schemas.openxmlformats.org/drawingml/2006/main">
+              <a:graphicData uri="http://schemas.openxmlformats.org/drawingml/2006/picture">
+                <pic:pic xmlns:pic="http://schemas.openxmlformats.org/drawingml/2006/picture">
+                  <pic:nvPicPr>
+                    <pic:cNvPr id="13" name="11 goods - use.png"/>
+                    <pic:cNvPicPr/>
+                  </pic:nvPicPr>
+                  <pic:blipFill>
+                    <a:blip r:embed="rId16">
+                      <a:extLst>
+                        <a:ext uri="{28A0092B-C50C-407E-A947-70E740481C1C}">
+                          <a14:useLocalDpi xmlns:a14="http://schemas.microsoft.com/office/drawing/2010/main" val="0"/>
+                        </a:ext>
+                      </a:extLst>
+                    </a:blip>
+                    <a:stretch>
+                      <a:fillRect/>
+                    </a:stretch>
+                  </pic:blipFill>
+                  <pic:spPr>
+                    <a:xfrm>
+                      <a:off x="0" y="0"/>
+                      <a:ext cx="3429479" cy="1933845"/>
+                    </a:xfrm>
+                    <a:prstGeom prst="rect">
+                      <a:avLst/>
+                    </a:prstGeom>
+                  </pic:spPr>
+                </pic:pic>
+              </a:graphicData>
+            </a:graphic>
+          </wp:inline>
+        </w:drawing>
+      </w:r>
+    </w:p>
+    <w:p>
+      <w:pPr>
+        <w:spacing w:after="0" w:line="276" w:lineRule="auto"/>
+      </w:pPr>
+    </w:p>
+    <w:p>
+      <w:pPr>
+        <w:spacing w:after="0" w:line="276" w:lineRule="auto"/>
+      </w:pPr>
+      <w:r>
+        <w:t>Misc.</w:t>
+      </w:r>
+    </w:p>
+    <w:p>
+      <w:pPr>
+        <w:spacing w:after="0" w:line="276" w:lineRule="auto"/>
+      </w:pPr>
+      <w:r>
+        <w:tab/>
+        <w:t>Press V to perform miscellaneous actions</w:t>
+      </w:r>
+    </w:p>
+    <w:p>
+      <w:pPr>
+        <w:spacing w:after="0" w:line="276" w:lineRule="auto"/>
+      </w:pPr>
+      <w:r>
+        <w:rPr>
+          <w:noProof/>
+        </w:rPr>
+        <w:drawing>
+          <wp:inline distT="0" distB="0" distL="0" distR="0" wp14:anchorId="277BC3CF" wp14:editId="22FD1A66">
+            <wp:extent cx="3429479" cy="1933845"/>
+            <wp:effectExtent l="0" t="0" r="0" b="9525"/>
+            <wp:docPr id="17" name="Picture 17"/>
+            <wp:cNvGraphicFramePr>
+              <a:graphicFrameLocks xmlns:a="http://schemas.openxmlformats.org/drawingml/2006/main" noChangeAspect="1"/>
+            </wp:cNvGraphicFramePr>
+            <a:graphic xmlns:a="http://schemas.openxmlformats.org/drawingml/2006/main">
+              <a:graphicData uri="http://schemas.openxmlformats.org/drawingml/2006/picture">
+                <pic:pic xmlns:pic="http://schemas.openxmlformats.org/drawingml/2006/picture">
+                  <pic:nvPicPr>
+                    <pic:cNvPr id="17" name="12 misc - choose.png"/>
+                    <pic:cNvPicPr/>
+                  </pic:nvPicPr>
+                  <pic:blipFill>
+                    <a:blip r:embed="rId17">
+                      <a:extLst>
+                        <a:ext uri="{28A0092B-C50C-407E-A947-70E740481C1C}">
+                          <a14:useLocalDpi xmlns:a14="http://schemas.microsoft.com/office/drawing/2010/main" val="0"/>
+                        </a:ext>
+                      </a:extLst>
+                    </a:blip>
+                    <a:stretch>
+                      <a:fillRect/>
+                    </a:stretch>
+                  </pic:blipFill>
+                  <pic:spPr>
+                    <a:xfrm>
+                      <a:off x="0" y="0"/>
+                      <a:ext cx="3429479" cy="1933845"/>
+                    </a:xfrm>
+                    <a:prstGeom prst="rect">
+                      <a:avLst/>
+                    </a:prstGeom>
+                  </pic:spPr>
+                </pic:pic>
+              </a:graphicData>
+            </a:graphic>
+          </wp:inline>
+        </w:drawing>
+      </w:r>
+    </w:p>
+    <w:p>
+      <w:pPr>
+        <w:spacing w:after="0" w:line="276" w:lineRule="auto"/>
+      </w:pPr>
+      <w:r>
+        <w:tab/>
+      </w:r>
+      <w:r>
+        <w:t>DEFEND</w:t>
+      </w:r>
+    </w:p>
+    <w:p>
+      <w:pPr>
+        <w:spacing w:after="0" w:line="276" w:lineRule="auto"/>
+      </w:pPr>
+      <w:r>
+        <w:tab/>
+      </w:r>
+      <w:r>
+        <w:tab/>
+        <w:t>Halves all damage done to this character this turn</w:t>
+      </w:r>
+    </w:p>
+    <w:p>
+      <w:pPr>
+        <w:spacing w:after="0" w:line="276" w:lineRule="auto"/>
+      </w:pPr>
+      <w:r>
+        <w:rPr>
+          <w:noProof/>
+        </w:rPr>
+        <w:drawing>
+          <wp:inline distT="0" distB="0" distL="0" distR="0" wp14:anchorId="353C1708" wp14:editId="6B53D2DF">
+            <wp:extent cx="3429479" cy="1933845"/>
+            <wp:effectExtent l="0" t="0" r="0" b="9525"/>
+            <wp:docPr id="14" name="Picture 14"/>
+            <wp:cNvGraphicFramePr>
+              <a:graphicFrameLocks xmlns:a="http://schemas.openxmlformats.org/drawingml/2006/main" noChangeAspect="1"/>
+            </wp:cNvGraphicFramePr>
+            <a:graphic xmlns:a="http://schemas.openxmlformats.org/drawingml/2006/main">
+              <a:graphicData uri="http://schemas.openxmlformats.org/drawingml/2006/picture">
+                <pic:pic xmlns:pic="http://schemas.openxmlformats.org/drawingml/2006/picture">
+                  <pic:nvPicPr>
+                    <pic:cNvPr id="14" name="14 misc - defend.png"/>
+                    <pic:cNvPicPr/>
+                  </pic:nvPicPr>
+                  <pic:blipFill>
+                    <a:blip r:embed="rId18">
+                      <a:extLst>
+                        <a:ext uri="{28A0092B-C50C-407E-A947-70E740481C1C}">
+                          <a14:useLocalDpi xmlns:a14="http://schemas.microsoft.com/office/drawing/2010/main" val="0"/>
+                        </a:ext>
+                      </a:extLst>
+                    </a:blip>
+                    <a:stretch>
+                      <a:fillRect/>
+                    </a:stretch>
+                  </pic:blipFill>
+                  <pic:spPr>
+                    <a:xfrm>
+                      <a:off x="0" y="0"/>
+                      <a:ext cx="3429479" cy="1933845"/>
+                    </a:xfrm>
+                    <a:prstGeom prst="rect">
+                      <a:avLst/>
+                    </a:prstGeom>
+                  </pic:spPr>
+                </pic:pic>
+              </a:graphicData>
+            </a:graphic>
+          </wp:inline>
+        </w:drawing>
+      </w:r>
+    </w:p>
+    <w:p>
+      <w:pPr>
+        <w:spacing w:after="0" w:line="276" w:lineRule="auto"/>
+      </w:pPr>
+      <w:r>
+        <w:tab/>
+      </w:r>
+      <w:r>
+        <w:t>RUN AWAY</w:t>
+      </w:r>
+    </w:p>
+    <w:p>
+      <w:pPr>
+        <w:spacing w:after="0" w:line="276" w:lineRule="auto"/>
+      </w:pPr>
+      <w:r>
+        <w:tab/>
+      </w:r>
+      <w:r>
+        <w:tab/>
+        <w:t>Attempt to escape the fight. 75% success rate. Enemies remain on overworld</w:t>
+      </w:r>
+    </w:p>
+    <w:p>
+      <w:pPr>
+        <w:spacing w:after="0" w:line="276" w:lineRule="auto"/>
+      </w:pPr>
+      <w:r>
+        <w:rPr>
+          <w:noProof/>
+        </w:rPr>
+        <w:lastRenderedPageBreak/>
+        <w:drawing>
+          <wp:inline distT="0" distB="0" distL="0" distR="0" wp14:anchorId="66779A5B" wp14:editId="6344470A">
+            <wp:extent cx="3429479" cy="1933845"/>
+            <wp:effectExtent l="0" t="0" r="0" b="9525"/>
+            <wp:docPr id="15" name="Picture 15"/>
+            <wp:cNvGraphicFramePr>
+              <a:graphicFrameLocks xmlns:a="http://schemas.openxmlformats.org/drawingml/2006/main" noChangeAspect="1"/>
+            </wp:cNvGraphicFramePr>
+            <a:graphic xmlns:a="http://schemas.openxmlformats.org/drawingml/2006/main">
+              <a:graphicData uri="http://schemas.openxmlformats.org/drawingml/2006/picture">
+                <pic:pic xmlns:pic="http://schemas.openxmlformats.org/drawingml/2006/picture">
+                  <pic:nvPicPr>
+                    <pic:cNvPr id="15" name="13 misc - run.png"/>
+                    <pic:cNvPicPr/>
+                  </pic:nvPicPr>
+                  <pic:blipFill>
+                    <a:blip r:embed="rId19">
+                      <a:extLst>
+                        <a:ext uri="{28A0092B-C50C-407E-A947-70E740481C1C}">
+                          <a14:useLocalDpi xmlns:a14="http://schemas.microsoft.com/office/drawing/2010/main" val="0"/>
+                        </a:ext>
+                      </a:extLst>
+                    </a:blip>
+                    <a:stretch>
+                      <a:fillRect/>
+                    </a:stretch>
+                  </pic:blipFill>
+                  <pic:spPr>
+                    <a:xfrm>
+                      <a:off x="0" y="0"/>
+                      <a:ext cx="3429479" cy="1933845"/>
+                    </a:xfrm>
+                    <a:prstGeom prst="rect">
+                      <a:avLst/>
+                    </a:prstGeom>
+                  </pic:spPr>
+                </pic:pic>
+              </a:graphicData>
+            </a:graphic>
+          </wp:inline>
+        </w:drawing>
+      </w:r>
+    </w:p>
+    <w:p>
+      <w:pPr>
+        <w:spacing w:after="0" w:line="276" w:lineRule="auto"/>
+      </w:pPr>
+      <w:r>
+        <w:tab/>
+      </w:r>
+      <w:r>
+        <w:t>ORBS</w:t>
+      </w:r>
+    </w:p>
+    <w:p>
+      <w:pPr>
+        <w:spacing w:after="0" w:line="276" w:lineRule="auto"/>
+      </w:pPr>
+      <w:r>
+        <w:tab/>
+      </w:r>
+      <w:r>
+        <w:tab/>
+        <w:t>Orbs get their own sub menu!</w:t>
+      </w:r>
+    </w:p>
+    <w:p>
+      <w:pPr>
+        <w:spacing w:after="0" w:line="276" w:lineRule="auto"/>
+      </w:pPr>
+      <w:r>
+        <w:rPr>
+          <w:noProof/>
+        </w:rPr>
+        <w:drawing>
+          <wp:inline distT="0" distB="0" distL="0" distR="0" wp14:anchorId="1980EA8C" wp14:editId="18930EB6">
+            <wp:extent cx="3429479" cy="1933845"/>
+            <wp:effectExtent l="0" t="0" r="0" b="9525"/>
+            <wp:docPr id="18" name="Picture 18"/>
+            <wp:cNvGraphicFramePr>
+              <a:graphicFrameLocks xmlns:a="http://schemas.openxmlformats.org/drawingml/2006/main" noChangeAspect="1"/>
+            </wp:cNvGraphicFramePr>
+            <a:graphic xmlns:a="http://schemas.openxmlformats.org/drawingml/2006/main">
+              <a:graphicData uri="http://schemas.openxmlformats.org/drawingml/2006/picture">
+                <pic:pic xmlns:pic="http://schemas.openxmlformats.org/drawingml/2006/picture">
+                  <pic:nvPicPr>
+                    <pic:cNvPr id="18" name="14 - misc orbs.png"/>
+                    <pic:cNvPicPr/>
+                  </pic:nvPicPr>
+                  <pic:blipFill>
+                    <a:blip r:embed="rId20">
+                      <a:extLst>
+                        <a:ext uri="{28A0092B-C50C-407E-A947-70E740481C1C}">
+                          <a14:useLocalDpi xmlns:a14="http://schemas.microsoft.com/office/drawing/2010/main" val="0"/>
+                        </a:ext>
+                      </a:extLst>
+                    </a:blip>
+                    <a:stretch>
+                      <a:fillRect/>
+                    </a:stretch>
+                  </pic:blipFill>
+                  <pic:spPr>
+                    <a:xfrm>
+                      <a:off x="0" y="0"/>
+                      <a:ext cx="3429479" cy="1933845"/>
+                    </a:xfrm>
+                    <a:prstGeom prst="rect">
+                      <a:avLst/>
+                    </a:prstGeom>
+                  </pic:spPr>
+                </pic:pic>
+              </a:graphicData>
+            </a:graphic>
+          </wp:inline>
+        </w:drawing>
+      </w:r>
+    </w:p>
+    <w:p>
+      <w:pPr>
+        <w:spacing w:after="0" w:line="276" w:lineRule="auto"/>
+      </w:pPr>
+      <w:r>
+        <w:tab/>
+      </w:r>
+      <w:r>
+        <w:tab/>
+        <w:t xml:space="preserve">The orbs must be earned throughout the story. Each can perform a different spell. The top bar must be fully filled before you can use any of them. The middle option here allows the character to sacrifice a turn in order to greatly increase the bar </w:t>
+      </w:r>
+    </w:p>
+    <w:p>
+      <w:pPr>
+        <w:spacing w:after="0" w:line="276" w:lineRule="auto"/>
+      </w:pPr>
+    </w:p>
+    <w:p>
+      <w:pPr>
+        <w:spacing w:after="0" w:line="276" w:lineRule="auto"/>
+      </w:pPr>
       <w:bookmarkStart w:id="0" w:name="_GoBack"/>
       <w:bookmarkEnd w:id="0"/>
-      <w:r>
-        <w:t xml:space="preserve"> Action Bars pause when examining a menu</w:t>
-      </w:r>
-    </w:p>
-    <w:p>
-      <w:pPr>
-        <w:spacing w:after="0" w:line="276" w:lineRule="auto"/>
-      </w:pPr>
+    </w:p>
+    <w:p>
+      <w:pPr>
+        <w:spacing w:after="0" w:line="276" w:lineRule="auto"/>
+        <w:rPr>
+          <w:u w:val="single"/>
+        </w:rPr>
+      </w:pPr>
+      <w:r>
+        <w:rPr>
+          <w:u w:val="single"/>
+        </w:rPr>
+        <w:t>PLAYER CLASS ATTRIBUTES</w:t>
+      </w:r>
+    </w:p>
+    <w:p>
+      <w:pPr>
+        <w:spacing w:after="0" w:line="276" w:lineRule="auto"/>
+      </w:pPr>
+      <w:r>
+        <w:t>NAME</w:t>
+      </w:r>
+    </w:p>
+    <w:p>
+      <w:pPr>
+        <w:spacing w:after="0" w:line="276" w:lineRule="auto"/>
+      </w:pPr>
+      <w:r>
+        <w:tab/>
+        <w:t>The character’s name (Marina, Gruss, etc.)</w:t>
+      </w:r>
+    </w:p>
+    <w:p>
+      <w:pPr>
+        <w:spacing w:after="0" w:line="276" w:lineRule="auto"/>
+      </w:pPr>
+      <w:r>
+        <w:t>STATS</w:t>
+      </w:r>
+    </w:p>
+    <w:p>
+      <w:pPr>
+        <w:spacing w:after="0" w:line="276" w:lineRule="auto"/>
+      </w:pPr>
+      <w:r>
+        <w:tab/>
+        <w:t>Max HP, Current HP, Max SP, Current SP, Attack, Def, Magic Attack, Magic Def, Speed, Mind</w:t>
+      </w:r>
+    </w:p>
+    <w:p>
+      <w:pPr>
+        <w:spacing w:after="0" w:line="276" w:lineRule="auto"/>
+      </w:pPr>
+      <w:r>
+        <w:t>SPELL LIST</w:t>
+      </w:r>
+    </w:p>
+    <w:p>
+      <w:pPr>
+        <w:spacing w:after="0" w:line="276" w:lineRule="auto"/>
+      </w:pPr>
+      <w:r>
+        <w:tab/>
+        <w:t>All Spells currently known by the character</w:t>
+      </w:r>
+    </w:p>
+    <w:p>
+      <w:pPr>
+        <w:spacing w:after="0" w:line="276" w:lineRule="auto"/>
+      </w:pPr>
+      <w:r>
+        <w:t>INVENTORY</w:t>
+      </w:r>
+    </w:p>
+    <w:p>
+      <w:pPr>
+        <w:spacing w:after="0" w:line="276" w:lineRule="auto"/>
+      </w:pPr>
+      <w:r>
+        <w:tab/>
+        <w:t>All goods currently held by the character</w:t>
+      </w:r>
+    </w:p>
+    <w:p>
+      <w:pPr>
+        <w:spacing w:after="0" w:line="276" w:lineRule="auto"/>
+      </w:pPr>
+      <w:r>
+        <w:t>GENDER</w:t>
+      </w:r>
+    </w:p>
+    <w:p>
+      <w:pPr>
+        <w:spacing w:after="0" w:line="276" w:lineRule="auto"/>
+      </w:pPr>
+      <w:r>
+        <w:tab/>
+        <w:t xml:space="preserve">Send this to text writer to make things easier. (“BuffBoy flexed its arms” VS “Marina flexed her </w:t>
+      </w:r>
+      <w:r>
+        <w:tab/>
+        <w:t>arms”)</w:t>
+      </w:r>
+    </w:p>
+    <w:p>
+      <w:pPr>
+        <w:spacing w:after="0" w:line="276" w:lineRule="auto"/>
+      </w:pPr>
+    </w:p>
+    <w:p>
+      <w:pPr>
+        <w:spacing w:after="0" w:line="276" w:lineRule="auto"/>
+        <w:rPr>
+          <w:u w:val="single"/>
+        </w:rPr>
+      </w:pPr>
+      <w:r>
+        <w:rPr>
+          <w:u w:val="single"/>
+        </w:rPr>
+        <w:t>ENEMY CLASS ATTRIBUTES</w:t>
+      </w:r>
+    </w:p>
+    <w:p>
+      <w:pPr>
+        <w:spacing w:after="0" w:line="276" w:lineRule="auto"/>
+      </w:pPr>
+      <w:r>
+        <w:t>NAME</w:t>
+      </w:r>
+    </w:p>
+    <w:p>
+      <w:pPr>
+        <w:spacing w:after="0" w:line="276" w:lineRule="auto"/>
+      </w:pPr>
+      <w:r>
+        <w:lastRenderedPageBreak/>
+        <w:tab/>
+        <w:t>The enemy’s name (BuffBoy, Huge Awful Slime Thing, Carl, etc)</w:t>
+      </w:r>
+    </w:p>
+    <w:p>
+      <w:pPr>
+        <w:spacing w:after="0" w:line="276" w:lineRule="auto"/>
+      </w:pPr>
+      <w:r>
+        <w:t>STATS</w:t>
+      </w:r>
+    </w:p>
+    <w:p>
+      <w:pPr>
+        <w:spacing w:after="0" w:line="276" w:lineRule="auto"/>
+      </w:pPr>
+      <w:r>
+        <w:tab/>
+        <w:t>Max HP, Current HP, Max SP, Current SP, Attack, Def, Magic Attack, Magic Def, Speed, Mind</w:t>
+      </w:r>
+    </w:p>
+    <w:p>
+      <w:pPr>
+        <w:spacing w:after="0" w:line="276" w:lineRule="auto"/>
+      </w:pPr>
+      <w:r>
+        <w:t>ELEMENTAL WEAKNESS/RESISTANCE</w:t>
+      </w:r>
+    </w:p>
+    <w:p>
+      <w:pPr>
+        <w:spacing w:after="0" w:line="276" w:lineRule="auto"/>
+      </w:pPr>
+      <w:r>
+        <w:tab/>
+        <w:t>Damage modifiers to different spell types (Plant enemies weak to fire, etc)</w:t>
+      </w:r>
     </w:p>
     <w:p>
       <w:pPr>
@@ -566,319 +1877,6 @@
         <w:spacing w:after="0" w:line="276" w:lineRule="auto"/>
       </w:pPr>
       <w:r>
-        <w:t>Fight!</w:t>
-      </w:r>
-    </w:p>
-    <w:p>
-      <w:pPr>
-        <w:spacing w:after="0" w:line="276" w:lineRule="auto"/>
-      </w:pPr>
-      <w:r>
-        <w:lastRenderedPageBreak/>
-        <w:tab/>
-      </w:r>
-      <w:r>
-        <w:t>Press Z to Fight!</w:t>
-      </w:r>
-    </w:p>
-    <w:p>
-      <w:pPr>
-        <w:spacing w:after="0" w:line="276" w:lineRule="auto"/>
-        <w:ind w:firstLine="720"/>
-      </w:pPr>
-      <w:r>
-        <w:t xml:space="preserve">Choose a target and then </w:t>
-      </w:r>
-      <w:r>
-        <w:t>attack w/ your weapon, damage based on ATK stat</w:t>
-      </w:r>
-    </w:p>
-    <w:p>
-      <w:pPr>
-        <w:spacing w:after="0" w:line="276" w:lineRule="auto"/>
-      </w:pPr>
-      <w:r>
-        <w:tab/>
-        <w:t>Gruss’s tentacles deal damage to all enemies at once (too bad his ATK sucks)</w:t>
-      </w:r>
-    </w:p>
-    <w:p>
-      <w:pPr>
-        <w:spacing w:after="0" w:line="276" w:lineRule="auto"/>
-      </w:pPr>
-      <w:r>
-        <w:t>Spells!</w:t>
-      </w:r>
-    </w:p>
-    <w:p>
-      <w:pPr>
-        <w:spacing w:after="0" w:line="276" w:lineRule="auto"/>
-      </w:pPr>
-      <w:r>
-        <w:tab/>
-        <w:t>Press X to use a Spell!</w:t>
-      </w:r>
-    </w:p>
-    <w:p>
-      <w:pPr>
-        <w:spacing w:after="0" w:line="276" w:lineRule="auto"/>
-      </w:pPr>
-      <w:r>
-        <w:tab/>
-        <w:t>Opens a menu of all known spells</w:t>
-      </w:r>
-    </w:p>
-    <w:p>
-      <w:pPr>
-        <w:spacing w:after="0" w:line="276" w:lineRule="auto"/>
-        <w:ind w:firstLine="720"/>
-      </w:pPr>
-      <w:r>
-        <w:t>Choose one, and then select a target, if necessary. Animation plays.</w:t>
-      </w:r>
-    </w:p>
-    <w:p>
-      <w:pPr>
-        <w:spacing w:after="0" w:line="276" w:lineRule="auto"/>
-        <w:ind w:firstLine="720"/>
-      </w:pPr>
-      <w:r>
-        <w:t>Damage based on M. ATK and MIND stat I think lmao</w:t>
-      </w:r>
-    </w:p>
-    <w:p>
-      <w:pPr>
-        <w:spacing w:after="0" w:line="276" w:lineRule="auto"/>
-      </w:pPr>
-      <w:r>
-        <w:t>Goods!</w:t>
-      </w:r>
-    </w:p>
-    <w:p>
-      <w:pPr>
-        <w:spacing w:after="0" w:line="276" w:lineRule="auto"/>
-      </w:pPr>
-      <w:r>
-        <w:tab/>
-      </w:r>
-      <w:r>
-        <w:t>Press C to use items!</w:t>
-      </w:r>
-    </w:p>
-    <w:p>
-      <w:pPr>
-        <w:spacing w:after="0" w:line="276" w:lineRule="auto"/>
-        <w:ind w:firstLine="720"/>
-      </w:pPr>
-      <w:r>
-        <w:t>Look at and use some items! Each character can carry nine different kinds of items</w:t>
-      </w:r>
-    </w:p>
-    <w:p>
-      <w:pPr>
-        <w:spacing w:after="0" w:line="276" w:lineRule="auto"/>
-      </w:pPr>
-      <w:r>
-        <w:t>Misc.</w:t>
-      </w:r>
-    </w:p>
-    <w:p>
-      <w:pPr>
-        <w:spacing w:after="0" w:line="276" w:lineRule="auto"/>
-      </w:pPr>
-      <w:r>
-        <w:tab/>
-        <w:t>Press V to perform miscellaneous actions</w:t>
-      </w:r>
-    </w:p>
-    <w:p>
-      <w:pPr>
-        <w:spacing w:after="0" w:line="276" w:lineRule="auto"/>
-      </w:pPr>
-      <w:r>
-        <w:tab/>
-        <w:t>Defend! Run! Use ur orb spells</w:t>
-      </w:r>
-    </w:p>
-    <w:p>
-      <w:pPr>
-        <w:spacing w:after="0" w:line="276" w:lineRule="auto"/>
-      </w:pPr>
-      <w:r>
-        <w:tab/>
-        <w:t>Unlike knuckles they don’t chuckle</w:t>
-      </w:r>
-    </w:p>
-    <w:p>
-      <w:pPr>
-        <w:spacing w:after="0" w:line="276" w:lineRule="auto"/>
-      </w:pPr>
-    </w:p>
-    <w:p>
-      <w:pPr>
-        <w:spacing w:after="0" w:line="276" w:lineRule="auto"/>
-        <w:rPr>
-          <w:u w:val="single"/>
-        </w:rPr>
-      </w:pPr>
-      <w:r>
-        <w:rPr>
-          <w:u w:val="single"/>
-        </w:rPr>
-        <w:t>PLAYER CLASS ATTRIBUTES</w:t>
-      </w:r>
-    </w:p>
-    <w:p>
-      <w:pPr>
-        <w:spacing w:after="0" w:line="276" w:lineRule="auto"/>
-      </w:pPr>
-      <w:r>
-        <w:t>NAME</w:t>
-      </w:r>
-    </w:p>
-    <w:p>
-      <w:pPr>
-        <w:spacing w:after="0" w:line="276" w:lineRule="auto"/>
-      </w:pPr>
-      <w:r>
-        <w:tab/>
-        <w:t>The character’s name (Marina, Gruss, etc.)</w:t>
-      </w:r>
-    </w:p>
-    <w:p>
-      <w:pPr>
-        <w:spacing w:after="0" w:line="276" w:lineRule="auto"/>
-      </w:pPr>
-      <w:r>
-        <w:t>STATS</w:t>
-      </w:r>
-    </w:p>
-    <w:p>
-      <w:pPr>
-        <w:spacing w:after="0" w:line="276" w:lineRule="auto"/>
-      </w:pPr>
-      <w:r>
-        <w:tab/>
-        <w:t>Max HP, Current HP, Max SP, Current SP, Attack, Def, Magic Attack, Magic Def, Speed, Mind</w:t>
-      </w:r>
-    </w:p>
-    <w:p>
-      <w:pPr>
-        <w:spacing w:after="0" w:line="276" w:lineRule="auto"/>
-      </w:pPr>
-      <w:r>
-        <w:t>SPELL LIST</w:t>
-      </w:r>
-    </w:p>
-    <w:p>
-      <w:pPr>
-        <w:spacing w:after="0" w:line="276" w:lineRule="auto"/>
-      </w:pPr>
-      <w:r>
-        <w:tab/>
-        <w:t>All Spells currently known by the character</w:t>
-      </w:r>
-    </w:p>
-    <w:p>
-      <w:pPr>
-        <w:spacing w:after="0" w:line="276" w:lineRule="auto"/>
-      </w:pPr>
-      <w:r>
-        <w:t>INVENTORY</w:t>
-      </w:r>
-    </w:p>
-    <w:p>
-      <w:pPr>
-        <w:spacing w:after="0" w:line="276" w:lineRule="auto"/>
-      </w:pPr>
-      <w:r>
-        <w:tab/>
-        <w:t>All goods currently held by the character</w:t>
-      </w:r>
-    </w:p>
-    <w:p>
-      <w:pPr>
-        <w:spacing w:after="0" w:line="276" w:lineRule="auto"/>
-      </w:pPr>
-    </w:p>
-    <w:p>
-      <w:pPr>
-        <w:spacing w:after="0" w:line="276" w:lineRule="auto"/>
-        <w:rPr>
-          <w:u w:val="single"/>
-        </w:rPr>
-      </w:pPr>
-      <w:r>
-        <w:rPr>
-          <w:u w:val="single"/>
-        </w:rPr>
-        <w:t>ENEMY CLASS ATTRIBUTES</w:t>
-      </w:r>
-    </w:p>
-    <w:p>
-      <w:pPr>
-        <w:spacing w:after="0" w:line="276" w:lineRule="auto"/>
-      </w:pPr>
-      <w:r>
-        <w:t>NAME</w:t>
-      </w:r>
-    </w:p>
-    <w:p>
-      <w:pPr>
-        <w:spacing w:after="0" w:line="276" w:lineRule="auto"/>
-      </w:pPr>
-      <w:r>
-        <w:tab/>
-        <w:t>The enemy’s name (BuffBoy, Huge Awful Slime Thing, Carl, etc)</w:t>
-      </w:r>
-    </w:p>
-    <w:p>
-      <w:pPr>
-        <w:spacing w:after="0" w:line="276" w:lineRule="auto"/>
-      </w:pPr>
-      <w:r>
-        <w:t>STATS</w:t>
-      </w:r>
-    </w:p>
-    <w:p>
-      <w:pPr>
-        <w:spacing w:after="0" w:line="276" w:lineRule="auto"/>
-      </w:pPr>
-      <w:r>
-        <w:tab/>
-        <w:t>Max HP, Current HP, Max SP, Current SP, Attack, Def, Magic Attack, Magic Def, Speed, Mind</w:t>
-      </w:r>
-    </w:p>
-    <w:p>
-      <w:pPr>
-        <w:spacing w:after="0" w:line="276" w:lineRule="auto"/>
-      </w:pPr>
-      <w:r>
-        <w:t>ELEMENTAL WEAKNESS/RESISTANCE</w:t>
-      </w:r>
-    </w:p>
-    <w:p>
-      <w:pPr>
-        <w:spacing w:after="0" w:line="276" w:lineRule="auto"/>
-      </w:pPr>
-      <w:r>
-        <w:tab/>
-        <w:t>Damage modifiers to different spell types (Plant enemies weak to fire, etc)</w:t>
-      </w:r>
-    </w:p>
-    <w:p>
-      <w:pPr>
-        <w:spacing w:after="0" w:line="276" w:lineRule="auto"/>
-      </w:pPr>
-      <w:r>
-        <w:t>ACTIONS</w:t>
-      </w:r>
-    </w:p>
-    <w:p>
-      <w:pPr>
-        <w:spacing w:after="0" w:line="276" w:lineRule="auto"/>
-      </w:pPr>
-      <w:r>
         <w:tab/>
         <w:t>Actions enemy is capable of taking</w:t>
       </w:r>
@@ -954,7 +1952,6 @@
         <w:spacing w:after="0" w:line="276" w:lineRule="auto"/>
       </w:pPr>
       <w:r>
-        <w:lastRenderedPageBreak/>
         <w:tab/>
       </w:r>
       <w:r>
@@ -1011,6 +2008,32 @@
       <w:r>
         <w:t xml:space="preserve"> (buffboy.png)</w:t>
       </w:r>
+    </w:p>
+    <w:p>
+      <w:pPr>
+        <w:spacing w:after="0" w:line="276" w:lineRule="auto"/>
+      </w:pPr>
+      <w:r>
+        <w:t>GENDER</w:t>
+      </w:r>
+    </w:p>
+    <w:p>
+      <w:pPr>
+        <w:spacing w:after="0" w:line="276" w:lineRule="auto"/>
+      </w:pPr>
+      <w:r>
+        <w:tab/>
+        <w:t xml:space="preserve">Send this to text writer to make things easier. (“BuffBoy flexed its arms” VS “Marina flexed her </w:t>
+      </w:r>
+      <w:r>
+        <w:tab/>
+        <w:t>arms”)</w:t>
+      </w:r>
+    </w:p>
+    <w:p>
+      <w:pPr>
+        <w:spacing w:after="0" w:line="276" w:lineRule="auto"/>
+      </w:pPr>
     </w:p>
     <w:sectPr>
       <w:pgSz w:w="12240" w:h="15840"/>

</xml_diff>